<commit_message>
ready second final ver
</commit_message>
<xml_diff>
--- a/ТЗ_М1_0.docx
+++ b/ТЗ_М1_0.docx
@@ -2,6 +2,145 @@
 <file path=word/document.xml><?xml version="1.0" encoding="utf-8"?>
 <w:document xmlns:ve="http://schemas.openxmlformats.org/markup-compatibility/2006" xmlns:o="urn:schemas-microsoft-com:office:office" xmlns:r="http://schemas.openxmlformats.org/officeDocument/2006/relationships" xmlns:m="http://schemas.openxmlformats.org/officeDocument/2006/math" xmlns:v="urn:schemas-microsoft-com:vml" xmlns:wp="http://schemas.openxmlformats.org/drawingml/2006/wordprocessingDrawing" xmlns:w10="urn:schemas-microsoft-com:office:word" xmlns:w="http://schemas.openxmlformats.org/wordprocessingml/2006/main" xmlns:wne="http://schemas.microsoft.com/office/word/2006/wordml">
   <w:body>
+    <w:p>
+      <w:pPr>
+        <w:jc w:val="both"/>
+        <w:rPr>
+          <w:noProof/>
+          <w:lang w:eastAsia="ru-RU"/>
+        </w:rPr>
+      </w:pPr>
+      <w:r>
+        <w:rPr>
+          <w:noProof/>
+          <w:lang w:eastAsia="ru-RU"/>
+        </w:rPr>
+        <w:t xml:space="preserve">Как мы все знаем данные это сырье, нефть. Они малополезны, в них надо найти ценную информацию. А что имеет цену? Я впервые задумался над определением, думаю ценная информация это та информация, которая приводит к конкретным действиям (которые принесут дополнительный доход или улучшат укрепят компанию, или не дадут совершить ошибки), </w:t>
+      </w:r>
+    </w:p>
+    <w:p>
+      <w:pPr>
+        <w:jc w:val="both"/>
+        <w:rPr>
+          <w:noProof/>
+          <w:lang w:eastAsia="ru-RU"/>
+        </w:rPr>
+      </w:pPr>
+      <w:r>
+        <w:rPr>
+          <w:noProof/>
+          <w:lang w:eastAsia="ru-RU"/>
+        </w:rPr>
+        <w:t>Мы часто слышим и говорим, да у нас есть данные интересные выводы, но мы не знаем как использовать, а ценная информация отличается тем, что с ней такого не скажешь</w:t>
+      </w:r>
+    </w:p>
+    <w:p>
+      <w:pPr>
+        <w:jc w:val="both"/>
+        <w:rPr>
+          <w:noProof/>
+          <w:lang w:eastAsia="ru-RU"/>
+        </w:rPr>
+      </w:pPr>
+    </w:p>
+    <w:p>
+      <w:pPr>
+        <w:jc w:val="both"/>
+        <w:rPr>
+          <w:noProof/>
+          <w:lang w:eastAsia="ru-RU"/>
+        </w:rPr>
+      </w:pPr>
+      <w:r>
+        <w:rPr>
+          <w:noProof/>
+          <w:lang w:eastAsia="ru-RU"/>
+        </w:rPr>
+        <w:t>Вот мне кажется я нашел некоторую такую информацию, хочу поделиться вывести на обсуждение</w:t>
+      </w:r>
+      <w:r>
+        <w:rPr>
+          <w:noProof/>
+          <w:lang w:eastAsia="ru-RU"/>
+        </w:rPr>
+        <w:t>.</w:t>
+      </w:r>
+    </w:p>
+    <w:p>
+      <w:pPr>
+        <w:jc w:val="both"/>
+        <w:rPr>
+          <w:noProof/>
+          <w:lang w:eastAsia="ru-RU"/>
+        </w:rPr>
+      </w:pPr>
+      <w:r>
+        <w:rPr>
+          <w:noProof/>
+          <w:lang w:eastAsia="ru-RU"/>
+        </w:rPr>
+        <w:t>Это так назвал я выделил группу Суперклиенты – и предложу конкретные действия что делать</w:t>
+      </w:r>
+    </w:p>
+    <w:p>
+      <w:pPr>
+        <w:jc w:val="both"/>
+        <w:rPr>
+          <w:noProof/>
+          <w:lang w:eastAsia="ru-RU"/>
+        </w:rPr>
+      </w:pPr>
+    </w:p>
+    <w:p>
+      <w:pPr>
+        <w:jc w:val="both"/>
+        <w:rPr>
+          <w:noProof/>
+          <w:lang w:eastAsia="ru-RU"/>
+        </w:rPr>
+      </w:pPr>
+      <w:r>
+        <w:rPr>
+          <w:noProof/>
+          <w:lang w:eastAsia="ru-RU"/>
+        </w:rPr>
+        <w:t xml:space="preserve">А так же моя вторая цель исследования была нащупать </w:t>
+      </w:r>
+      <w:r>
+        <w:rPr>
+          <w:noProof/>
+          <w:lang w:eastAsia="ru-RU"/>
+        </w:rPr>
+        <w:t>возможности техническом плане, что имеем – поэтому некоторые главы до конца не проработанные, потому что времени всегда мало и не хотелось сильно углубиться в какой то части</w:t>
+      </w:r>
+    </w:p>
+    <w:p>
+      <w:pPr>
+        <w:jc w:val="both"/>
+        <w:rPr>
+          <w:noProof/>
+          <w:lang w:eastAsia="ru-RU"/>
+        </w:rPr>
+      </w:pPr>
+    </w:p>
+    <w:p>
+      <w:pPr>
+        <w:jc w:val="both"/>
+        <w:rPr>
+          <w:noProof/>
+          <w:lang w:eastAsia="ru-RU"/>
+        </w:rPr>
+      </w:pPr>
+    </w:p>
+    <w:p>
+      <w:pPr>
+        <w:jc w:val="both"/>
+        <w:rPr>
+          <w:noProof/>
+          <w:lang w:eastAsia="ru-RU"/>
+        </w:rPr>
+      </w:pPr>
+    </w:p>
     <w:p>
       <w:pPr>
         <w:jc w:val="both"/>
@@ -264,6 +403,7 @@
           <w:noProof/>
           <w:lang w:eastAsia="ru-RU"/>
         </w:rPr>
+        <w:lastRenderedPageBreak/>
         <w:t xml:space="preserve">Исследовать клиентов </w:t>
       </w:r>
       <w:r>
@@ -400,7 +540,7 @@
         <w:jc w:val="both"/>
         <w:rPr>
           <w:noProof/>
-          <w:lang w:val="en-US" w:eastAsia="ru-RU"/>
+          <w:lang w:eastAsia="ru-RU"/>
         </w:rPr>
       </w:pPr>
       <w:r>
@@ -636,7 +776,6 @@
           <w:noProof/>
           <w:lang w:eastAsia="ru-RU"/>
         </w:rPr>
-        <w:lastRenderedPageBreak/>
         <w:drawing>
           <wp:inline distT="0" distB="0" distL="0" distR="0">
             <wp:extent cx="1444978" cy="812800"/>
@@ -990,6 +1129,7 @@
           <w:noProof/>
           <w:lang w:eastAsia="ru-RU"/>
         </w:rPr>
+        <w:lastRenderedPageBreak/>
         <w:drawing>
           <wp:inline distT="0" distB="0" distL="0" distR="0">
             <wp:extent cx="4370917" cy="1227578"/>
@@ -1097,7 +1237,6 @@
           <w:noProof/>
           <w:lang w:eastAsia="ru-RU"/>
         </w:rPr>
-        <w:lastRenderedPageBreak/>
         <w:drawing>
           <wp:inline distT="0" distB="0" distL="0" distR="0">
             <wp:extent cx="2859617" cy="1618303"/>
@@ -1352,7 +1491,6 @@
           <w:noProof/>
           <w:lang w:eastAsia="ru-RU"/>
         </w:rPr>
-        <w:lastRenderedPageBreak/>
         <w:drawing>
           <wp:inline distT="0" distB="0" distL="0" distR="0">
             <wp:extent cx="3093681" cy="1722966"/>
@@ -1525,6 +1663,7 @@
           <w:noProof/>
           <w:lang w:eastAsia="ru-RU"/>
         </w:rPr>
+        <w:lastRenderedPageBreak/>
         <w:drawing>
           <wp:inline distT="0" distB="0" distL="0" distR="0">
             <wp:extent cx="4176183" cy="2403743"/>
@@ -2379,7 +2518,6 @@
                 <w:szCs w:val="17"/>
                 <w:lang w:eastAsia="ru-RU"/>
               </w:rPr>
-              <w:lastRenderedPageBreak/>
               <w:t>8 Елочка</w:t>
             </w:r>
           </w:p>

</xml_diff>

<commit_message>
fri day ver need to make more simple for tops
</commit_message>
<xml_diff>
--- a/ТЗ_М1_0.docx
+++ b/ТЗ_М1_0.docx
@@ -112,6 +112,101 @@
           <w:lang w:eastAsia="ru-RU"/>
         </w:rPr>
         <w:t>возможности техническом плане, что имеем – поэтому некоторые главы до конца не проработанные, потому что времени всегда мало и не хотелось сильно углубиться в какой то части</w:t>
+      </w:r>
+    </w:p>
+    <w:p>
+      <w:pPr>
+        <w:jc w:val="both"/>
+        <w:rPr>
+          <w:noProof/>
+          <w:lang w:eastAsia="ru-RU"/>
+        </w:rPr>
+      </w:pPr>
+      <w:r>
+        <w:rPr>
+          <w:noProof/>
+          <w:lang w:eastAsia="ru-RU"/>
+        </w:rPr>
+        <w:t>Все разные</w:t>
+      </w:r>
+    </w:p>
+    <w:p>
+      <w:pPr>
+        <w:jc w:val="both"/>
+        <w:rPr>
+          <w:noProof/>
+          <w:lang w:eastAsia="ru-RU"/>
+        </w:rPr>
+      </w:pPr>
+      <w:r>
+        <w:rPr>
+          <w:noProof/>
+          <w:lang w:eastAsia="ru-RU"/>
+        </w:rPr>
+        <w:t>Классические Х</w:t>
+      </w:r>
+      <w:r>
+        <w:rPr>
+          <w:noProof/>
+          <w:lang w:val="en-US" w:eastAsia="ru-RU"/>
+        </w:rPr>
+        <w:t>YZ</w:t>
+      </w:r>
+      <w:r>
+        <w:rPr>
+          <w:noProof/>
+          <w:lang w:eastAsia="ru-RU"/>
+        </w:rPr>
+        <w:t xml:space="preserve"> </w:t>
+      </w:r>
+      <w:r>
+        <w:rPr>
+          <w:noProof/>
+          <w:lang w:val="en-US" w:eastAsia="ru-RU"/>
+        </w:rPr>
+        <w:t>RFM</w:t>
+      </w:r>
+      <w:r>
+        <w:rPr>
+          <w:noProof/>
+          <w:lang w:eastAsia="ru-RU"/>
+        </w:rPr>
+        <w:t xml:space="preserve"> </w:t>
+      </w:r>
+      <w:r>
+        <w:rPr>
+          <w:noProof/>
+          <w:lang w:eastAsia="ru-RU"/>
+        </w:rPr>
+        <w:t>анализы не учитывают спонтанную и трафико</w:t>
+      </w:r>
+      <w:r>
+        <w:rPr>
+          <w:noProof/>
+          <w:lang w:eastAsia="ru-RU"/>
+        </w:rPr>
+        <w:t>-</w:t>
+      </w:r>
+      <w:r>
+        <w:rPr>
+          <w:noProof/>
+          <w:lang w:eastAsia="ru-RU"/>
+        </w:rPr>
+        <w:t xml:space="preserve">зависимую специфику </w:t>
+      </w:r>
+      <w:r>
+        <w:rPr>
+          <w:noProof/>
+          <w:lang w:eastAsia="ru-RU"/>
+        </w:rPr>
+        <w:t>пекарнми</w:t>
+      </w:r>
+      <w:r>
+        <w:rPr>
+          <w:noProof/>
+          <w:lang w:eastAsia="ru-RU"/>
+        </w:rPr>
+        <w:t xml:space="preserve"> юдс дает непонятки видимо настроен на другие выды торговли …</w:t>
       </w:r>
     </w:p>
     <w:p>
@@ -403,7 +498,6 @@
           <w:noProof/>
           <w:lang w:eastAsia="ru-RU"/>
         </w:rPr>
-        <w:lastRenderedPageBreak/>
         <w:t xml:space="preserve">Исследовать клиентов </w:t>
       </w:r>
       <w:r>
@@ -1129,7 +1223,6 @@
           <w:noProof/>
           <w:lang w:eastAsia="ru-RU"/>
         </w:rPr>
-        <w:lastRenderedPageBreak/>
         <w:drawing>
           <wp:inline distT="0" distB="0" distL="0" distR="0">
             <wp:extent cx="4370917" cy="1227578"/>
@@ -1409,6 +1502,7 @@
     <w:p/>
     <w:p>
       <w:r>
+        <w:lastRenderedPageBreak/>
         <w:t>Дополнительные файлы</w:t>
       </w:r>
     </w:p>

</xml_diff>